<commit_message>
Tests - A+ finalizado
</commit_message>
<xml_diff>
--- a/A+/J. Carlos/Report.docx
+++ b/A+/J. Carlos/Report.docx
@@ -838,7 +838,7 @@
       <w:r>
         <w:fldChar w:fldCharType="separate"/>
       </w:r>
-      <w:hyperlink w:anchor="_Toc513663175" w:history="1">
+      <w:hyperlink w:anchor="_Toc513666857" w:history="1">
         <w:r>
           <w:rPr>
             <w:rStyle w:val="Hipervnculo"/>
@@ -880,7 +880,7 @@
             <w:noProof/>
             <w:webHidden/>
           </w:rPr>
-          <w:instrText xml:space="preserve"> PAGEREF _Toc513663175 \h </w:instrText>
+          <w:instrText xml:space="preserve"> PAGEREF _Toc513666857 \h </w:instrText>
         </w:r>
         <w:r>
           <w:rPr>
@@ -924,13 +924,99 @@
           <w:lang w:eastAsia="es-ES"/>
         </w:rPr>
       </w:pPr>
-      <w:hyperlink w:anchor="_Toc513663176" w:history="1">
+      <w:hyperlink w:anchor="_Toc513666858" w:history="1">
         <w:r>
           <w:rPr>
             <w:rStyle w:val="Hipervnculo"/>
             <w:noProof/>
           </w:rPr>
           <w:t>2.</w:t>
+        </w:r>
+        <w:r>
+          <w:rPr>
+            <w:rFonts w:eastAsiaTheme="minorEastAsia"/>
+            <w:noProof/>
+            <w:lang w:eastAsia="es-ES"/>
+          </w:rPr>
+          <w:tab/>
+        </w:r>
+        <w:r>
+          <w:rPr>
+            <w:rStyle w:val="Hipervnculo"/>
+            <w:noProof/>
+          </w:rPr>
+          <w:t>Experiencia laboral</w:t>
+        </w:r>
+        <w:r>
+          <w:rPr>
+            <w:noProof/>
+            <w:webHidden/>
+          </w:rPr>
+          <w:tab/>
+        </w:r>
+        <w:r>
+          <w:rPr>
+            <w:noProof/>
+            <w:webHidden/>
+          </w:rPr>
+          <w:fldChar w:fldCharType="begin"/>
+        </w:r>
+        <w:r>
+          <w:rPr>
+            <w:noProof/>
+            <w:webHidden/>
+          </w:rPr>
+          <w:instrText xml:space="preserve"> PAGEREF _Toc513666858 \h </w:instrText>
+        </w:r>
+        <w:r>
+          <w:rPr>
+            <w:noProof/>
+            <w:webHidden/>
+          </w:rPr>
+        </w:r>
+        <w:r>
+          <w:rPr>
+            <w:noProof/>
+            <w:webHidden/>
+          </w:rPr>
+          <w:fldChar w:fldCharType="separate"/>
+        </w:r>
+        <w:r>
+          <w:rPr>
+            <w:noProof/>
+            <w:webHidden/>
+          </w:rPr>
+          <w:t>3</w:t>
+        </w:r>
+        <w:r>
+          <w:rPr>
+            <w:noProof/>
+            <w:webHidden/>
+          </w:rPr>
+          <w:fldChar w:fldCharType="end"/>
+        </w:r>
+      </w:hyperlink>
+    </w:p>
+    <w:p>
+      <w:pPr>
+        <w:pStyle w:val="TDC1"/>
+        <w:tabs>
+          <w:tab w:val="left" w:pos="440"/>
+          <w:tab w:val="right" w:leader="dot" w:pos="8494"/>
+        </w:tabs>
+        <w:rPr>
+          <w:rFonts w:eastAsiaTheme="minorEastAsia"/>
+          <w:noProof/>
+          <w:lang w:eastAsia="es-ES"/>
+        </w:rPr>
+      </w:pPr>
+      <w:hyperlink w:anchor="_Toc513666859" w:history="1">
+        <w:r>
+          <w:rPr>
+            <w:rStyle w:val="Hipervnculo"/>
+            <w:noProof/>
+          </w:rPr>
+          <w:t>3.</w:t>
         </w:r>
         <w:r>
           <w:rPr>
@@ -966,7 +1052,7 @@
             <w:noProof/>
             <w:webHidden/>
           </w:rPr>
-          <w:instrText xml:space="preserve"> PAGEREF _Toc513663176 \h </w:instrText>
+          <w:instrText xml:space="preserve"> PAGEREF _Toc513666859 \h </w:instrText>
         </w:r>
         <w:r>
           <w:rPr>
@@ -1010,13 +1096,13 @@
           <w:lang w:eastAsia="es-ES"/>
         </w:rPr>
       </w:pPr>
-      <w:hyperlink w:anchor="_Toc513663177" w:history="1">
+      <w:hyperlink w:anchor="_Toc513666860" w:history="1">
         <w:r>
           <w:rPr>
             <w:rStyle w:val="Hipervnculo"/>
             <w:noProof/>
           </w:rPr>
-          <w:t>3.</w:t>
+          <w:t>4.</w:t>
         </w:r>
         <w:r>
           <w:rPr>
@@ -1052,7 +1138,7 @@
             <w:noProof/>
             <w:webHidden/>
           </w:rPr>
-          <w:instrText xml:space="preserve"> PAGEREF _Toc513663177 \h </w:instrText>
+          <w:instrText xml:space="preserve"> PAGEREF _Toc513666860 \h </w:instrText>
         </w:r>
         <w:r>
           <w:rPr>
@@ -1072,7 +1158,7 @@
             <w:noProof/>
             <w:webHidden/>
           </w:rPr>
-          <w:t>3</w:t>
+          <w:t>4</w:t>
         </w:r>
         <w:r>
           <w:rPr>
@@ -1110,7 +1196,7 @@
         </w:numPr>
         <w:jc w:val="both"/>
       </w:pPr>
-      <w:bookmarkStart w:id="0" w:name="_Toc513663175"/>
+      <w:bookmarkStart w:id="0" w:name="_Toc513666857"/>
       <w:r>
         <w:lastRenderedPageBreak/>
         <w:t>Introducción</w:t>
@@ -1130,6 +1216,8 @@
         <w:ind w:left="360"/>
         <w:jc w:val="both"/>
       </w:pPr>
+      <w:bookmarkStart w:id="1" w:name="OLE_LINK1"/>
+      <w:bookmarkStart w:id="2" w:name="OLE_LINK2"/>
       <w:r>
         <w:t>En el presente documento se desarrolla</w:t>
       </w:r>
@@ -1145,79 +1233,137 @@
         <w:ind w:left="360"/>
         <w:jc w:val="both"/>
       </w:pPr>
-      <w:r>
-        <w:t xml:space="preserve">Gracias a que poseo el título de Formación Profesional de Grado Superior de Administración de Sistemas </w:t>
-      </w:r>
-      <w:r>
-        <w:t xml:space="preserve">Informáticos, </w:t>
-      </w:r>
-      <w:r>
-        <w:t xml:space="preserve">he podido acceder al mundo laboral durante dos años </w:t>
-      </w:r>
-      <w:r>
-        <w:t xml:space="preserve">mientras cursaba </w:t>
-      </w:r>
-      <w:r>
-        <w:t>mis estudios en la Universidad</w:t>
-      </w:r>
-      <w:r>
-        <w:t>,</w:t>
-      </w:r>
-      <w:r>
-        <w:t xml:space="preserve"> habiendo trabajado tanto para el sector privado </w:t>
-      </w:r>
-      <w:r>
-        <w:t xml:space="preserve">(empresa S-dos) </w:t>
-      </w:r>
-      <w:r>
-        <w:t>como el sector público</w:t>
-      </w:r>
-      <w:r>
-        <w:t xml:space="preserve"> (EPSA – Empresa Pública del Suelo Andaluz)</w:t>
-      </w:r>
-      <w:r>
-        <w:t xml:space="preserve">. Además, he </w:t>
-      </w:r>
-      <w:r>
-        <w:t xml:space="preserve">trabajado como alumno interno </w:t>
-      </w:r>
-      <w:r>
-        <w:t xml:space="preserve">en el </w:t>
-      </w:r>
-      <w:r>
-        <w:t>Departamento de</w:t>
-      </w:r>
-      <w:r>
-        <w:t xml:space="preserve"> Tecnología</w:t>
-      </w:r>
-      <w:r>
-        <w:t xml:space="preserve"> </w:t>
-      </w:r>
-      <w:r>
-        <w:t>Electrónica de la Universidad de Sevilla</w:t>
-      </w:r>
-      <w:r>
-        <w:t xml:space="preserve">. Todos estos puntos son muy valorados por las empresas </w:t>
-      </w:r>
-      <w:r>
-        <w:t>a la hora de contratar a personal.</w:t>
-      </w:r>
-    </w:p>
+    </w:p>
+    <w:p>
+      <w:pPr>
+        <w:pStyle w:val="Ttulo1"/>
+      </w:pPr>
+      <w:bookmarkStart w:id="3" w:name="_Toc513666858"/>
+      <w:r>
+        <w:t>Experiencia laboral</w:t>
+      </w:r>
+      <w:bookmarkEnd w:id="3"/>
+    </w:p>
+    <w:p/>
     <w:p>
       <w:pPr>
         <w:ind w:left="360"/>
         <w:jc w:val="both"/>
       </w:pPr>
+      <w:r>
+        <w:t xml:space="preserve">Gracias a que poseo el título de Formación Profesional de Grado Superior de Administración de Sistemas Informáticos, he podido acceder al mundo laboral durante dos años mientras cursaba </w:t>
+      </w:r>
+      <w:r>
+        <w:t>mis estudios en la Universidad</w:t>
+      </w:r>
+      <w:r>
+        <w:t>,</w:t>
+      </w:r>
+      <w:r>
+        <w:t xml:space="preserve"> habiendo trabajado tanto para el sector privado </w:t>
+      </w:r>
+      <w:r>
+        <w:t xml:space="preserve">(empresa S-dos) </w:t>
+      </w:r>
+      <w:r>
+        <w:t>como el sector público</w:t>
+      </w:r>
+      <w:r>
+        <w:t xml:space="preserve"> (EPSA – Empresa Pública del Suelo Andaluz)</w:t>
+      </w:r>
+      <w:r>
+        <w:t xml:space="preserve">. Además, he </w:t>
+      </w:r>
+      <w:r>
+        <w:t xml:space="preserve">trabajado como alumno interno </w:t>
+      </w:r>
+      <w:r>
+        <w:t xml:space="preserve">en el </w:t>
+      </w:r>
+      <w:r>
+        <w:t>Departamento de Tecnología Electrónica de la Universidad de Sevilla</w:t>
+      </w:r>
+      <w:r>
+        <w:t xml:space="preserve">. Todos estos puntos son muy valorados por las empresas </w:t>
+      </w:r>
+      <w:r>
+        <w:t>a la hora de contratar a personal.</w:t>
+      </w:r>
+    </w:p>
+    <w:p>
+      <w:pPr>
+        <w:ind w:left="360"/>
+        <w:jc w:val="both"/>
+      </w:pPr>
+      <w:r>
+        <w:t>Mis actividades durante mi trabajo en la empresa S-dos fueron muy diversas: desarrollo de un conjunto de aplicaciones para crear un ecosistema de software dentro de la empresa, labores de mantenimiento de los servidores de la empresa, desarrollo de plugins para Redmine e implantación de un sistema de gestión de las relaciones con cliente para el departamento comercial de la empresa basado en SugarCRM.</w:t>
+      </w:r>
+    </w:p>
+    <w:p>
+      <w:pPr>
+        <w:ind w:left="360"/>
+        <w:jc w:val="both"/>
+      </w:pPr>
+      <w:r>
+        <w:t>Una vez pasé a entrar a la empresa EPSA, mis labores se centraron en labores de mantenimiento de las distintas aplicaciones de la EPSA y atención al cliente para los distintos usuarios que utilizaban dichas aplicaciones en toda Andalucía, gestionando todas las incidencias que ocurrían en ella.</w:t>
+      </w:r>
+    </w:p>
+    <w:p>
+      <w:pPr>
+        <w:ind w:left="360"/>
+        <w:jc w:val="both"/>
+      </w:pPr>
+      <w:r>
+        <w:t xml:space="preserve">El Departamento de Tecnología Electrónica (DTE), colabora con Aspade, una fundación que ayuda a personas con parálisis cerebral. </w:t>
+      </w:r>
+      <w:r>
+        <w:t xml:space="preserve">Mi trabajo como alumno interno </w:t>
+      </w:r>
+      <w:r>
+        <w:t>se basó en un proyecto desarrollado por el americano Foad Hamidi durante su estancia en Sevilla. Este proyecto persigue dos objetivos fundamentales:</w:t>
+      </w:r>
+    </w:p>
+    <w:p>
+      <w:pPr>
+        <w:pStyle w:val="Prrafodelista"/>
+        <w:numPr>
+          <w:ilvl w:val="0"/>
+          <w:numId w:val="38"/>
+        </w:numPr>
+        <w:jc w:val="both"/>
+      </w:pPr>
+      <w:r>
+        <w:t>Mejorar el tratamiento para personas con parálisis cerebral</w:t>
+      </w:r>
+    </w:p>
+    <w:p>
+      <w:pPr>
+        <w:pStyle w:val="Prrafodelista"/>
+        <w:numPr>
+          <w:ilvl w:val="0"/>
+          <w:numId w:val="38"/>
+        </w:numPr>
+        <w:jc w:val="both"/>
+      </w:pPr>
+      <w:r>
+        <w:t>Enseñar a niños las bases de la programación.</w:t>
+      </w:r>
+    </w:p>
+    <w:p>
+      <w:pPr>
+        <w:ind w:left="360"/>
+        <w:jc w:val="both"/>
+      </w:pPr>
     </w:p>
     <w:p>
       <w:pPr>
         <w:pStyle w:val="Ttulo1"/>
       </w:pPr>
-      <w:bookmarkStart w:id="1" w:name="_Toc513663176"/>
+      <w:bookmarkStart w:id="4" w:name="_Toc513666859"/>
       <w:r>
         <w:t>Objetivos laborales</w:t>
       </w:r>
-      <w:bookmarkEnd w:id="1"/>
+      <w:bookmarkEnd w:id="4"/>
     </w:p>
     <w:p/>
     <w:p>
@@ -1225,7 +1371,13 @@
         <w:ind w:left="360"/>
       </w:pPr>
       <w:r>
-        <w:t>Dentro de la inmensa cantidad de campos en las que podría desarrollarme como Ingeniero de Software, las áreas que me interesan son principalmente Big Data, gestión de procesos de negocio (BPM)</w:t>
+        <w:t>Dentro de la inmensa cantidad de campos en las que podría desarrollarme como Ingeniero de Software, las áreas que me interesan son principalmente Big Data</w:t>
+      </w:r>
+      <w:r>
+        <w:t>, Machine Learning</w:t>
+      </w:r>
+      <w:r>
+        <w:t>, gestión de procesos de negocio (BPM)</w:t>
       </w:r>
       <w:r>
         <w:t xml:space="preserve">, diseño y </w:t>
@@ -1252,6 +1404,120 @@
     <w:p>
       <w:pPr>
         <w:ind w:left="360"/>
+        <w:jc w:val="both"/>
+      </w:pPr>
+      <w:r>
+        <w:t>Dentro de cada uno de los distintos campos, me gustaría estudiar las siguientes tecnologías:</w:t>
+      </w:r>
+    </w:p>
+    <w:p>
+      <w:pPr>
+        <w:pStyle w:val="Prrafodelista"/>
+        <w:numPr>
+          <w:ilvl w:val="0"/>
+          <w:numId w:val="38"/>
+        </w:numPr>
+        <w:jc w:val="both"/>
+      </w:pPr>
+      <w:r>
+        <w:rPr>
+          <w:b/>
+        </w:rPr>
+        <w:lastRenderedPageBreak/>
+        <w:t>Big Data</w:t>
+      </w:r>
+      <w:r>
+        <w:t>: Apache Spark, la cual estudiaré en</w:t>
+      </w:r>
+      <w:r>
+        <w:t xml:space="preserve"> mi último año de carrera en la asignatura de Complemento de Base de Datos (CBD).</w:t>
+      </w:r>
+    </w:p>
+    <w:p>
+      <w:pPr>
+        <w:pStyle w:val="Prrafodelista"/>
+        <w:numPr>
+          <w:ilvl w:val="0"/>
+          <w:numId w:val="38"/>
+        </w:numPr>
+        <w:jc w:val="both"/>
+      </w:pPr>
+      <w:r>
+        <w:rPr>
+          <w:b/>
+        </w:rPr>
+        <w:t>Diseño y gestión de la calidad</w:t>
+      </w:r>
+      <w:r>
+        <w:t xml:space="preserve">: CMMI e ITIL. Ya trabajé con ambos modelos durante </w:t>
+      </w:r>
+      <w:r>
+        <w:t>mi desarrollo en el trabajo, habiendo conseguido la certificación de CMMI – Nivel 2.</w:t>
+      </w:r>
+    </w:p>
+    <w:p>
+      <w:pPr>
+        <w:pStyle w:val="Prrafodelista"/>
+        <w:numPr>
+          <w:ilvl w:val="0"/>
+          <w:numId w:val="38"/>
+        </w:numPr>
+        <w:jc w:val="both"/>
+      </w:pPr>
+      <w:r>
+        <w:rPr>
+          <w:b/>
+        </w:rPr>
+        <w:t>Desarrollo de proyectos en Python</w:t>
+      </w:r>
+      <w:r>
+        <w:t>: Django y Tensorflow entre otras. La primera de ellas, se utilizan en proyectos de la empresa Emergya y por la segunda presento un especial interés por ampliar mis conocimientos en ella.</w:t>
+      </w:r>
+    </w:p>
+    <w:p>
+      <w:pPr>
+        <w:pStyle w:val="Prrafodelista"/>
+        <w:numPr>
+          <w:ilvl w:val="0"/>
+          <w:numId w:val="38"/>
+        </w:numPr>
+        <w:jc w:val="both"/>
+      </w:pPr>
+      <w:r>
+        <w:rPr>
+          <w:b/>
+        </w:rPr>
+        <w:t>Administración de Sistemas</w:t>
+      </w:r>
+      <w:r>
+        <w:t>: RedHat Linux Enterprise, CentOS, ampliar mis conocimientos sobre bases de datos no relacionales (MongoDB, Cassandra, ...) y Nagios, mostrando especial interés por esta última.</w:t>
+      </w:r>
+    </w:p>
+    <w:p>
+      <w:pPr>
+        <w:pStyle w:val="Prrafodelista"/>
+        <w:numPr>
+          <w:ilvl w:val="0"/>
+          <w:numId w:val="38"/>
+        </w:numPr>
+        <w:jc w:val="both"/>
+      </w:pPr>
+      <w:r>
+        <w:rPr>
+          <w:b/>
+        </w:rPr>
+        <w:t>Seguridad informática</w:t>
+      </w:r>
+      <w:r>
+        <w:t>:</w:t>
+      </w:r>
+      <w:r>
+        <w:t xml:space="preserve"> Open Web Application Security Project (OWASP), Selenium y mejorar mis conocimientos sobre Kali Linux.</w:t>
+      </w:r>
+    </w:p>
+    <w:p>
+      <w:pPr>
+        <w:ind w:left="360"/>
       </w:pPr>
       <w:r>
         <w:t xml:space="preserve">Aunque me gustaría continuar con mi carrera profesional en Sevilla no descartaría buscar trabajo fuera de ella. </w:t>
@@ -1266,11 +1532,11 @@
       <w:pPr>
         <w:pStyle w:val="Ttulo1"/>
       </w:pPr>
-      <w:bookmarkStart w:id="2" w:name="_Toc513663177"/>
+      <w:bookmarkStart w:id="5" w:name="_Toc513666860"/>
       <w:r>
         <w:t>Empresas en las que me gustaría trabajar</w:t>
       </w:r>
-      <w:bookmarkEnd w:id="2"/>
+      <w:bookmarkEnd w:id="5"/>
     </w:p>
     <w:p/>
     <w:p>
@@ -1329,9 +1595,8 @@
           <w:noProof/>
           <w:lang w:eastAsia="es-ES"/>
         </w:rPr>
-        <w:lastRenderedPageBreak/>
         <w:drawing>
-          <wp:inline distT="0" distB="0" distL="0" distR="0">
+          <wp:inline distT="0" distB="0" distL="0" distR="0" wp14:anchorId="32515A1F" wp14:editId="75FB1F31">
             <wp:extent cx="2086098" cy="1543050"/>
             <wp:effectExtent l="0" t="0" r="9525" b="0"/>
             <wp:docPr id="3" name="Imagen 3" descr="Balumba Seguros"/>
@@ -1423,7 +1688,7 @@
           <w:lang w:eastAsia="es-ES"/>
         </w:rPr>
         <w:drawing>
-          <wp:inline distT="0" distB="0" distL="0" distR="0">
+          <wp:inline distT="0" distB="0" distL="0" distR="0" wp14:anchorId="3DE88307" wp14:editId="1BF7707F">
             <wp:extent cx="2074899" cy="1090475"/>
             <wp:effectExtent l="0" t="0" r="1905" b="0"/>
             <wp:docPr id="4" name="Imagen 4" descr="Resultado de imagen de bitnami"/>
@@ -1485,6 +1750,7 @@
         <w:rPr>
           <w:b/>
         </w:rPr>
+        <w:lastRenderedPageBreak/>
         <w:t>Quantika14</w:t>
       </w:r>
       <w:r>
@@ -1513,7 +1779,7 @@
           <w:lang w:eastAsia="es-ES"/>
         </w:rPr>
         <w:drawing>
-          <wp:inline distT="0" distB="0" distL="0" distR="0">
+          <wp:inline distT="0" distB="0" distL="0" distR="0" wp14:anchorId="7EA38084" wp14:editId="618633A0">
             <wp:extent cx="3225361" cy="610592"/>
             <wp:effectExtent l="0" t="0" r="0" b="0"/>
             <wp:docPr id="5" name="Imagen 5" descr="Resultado de imagen de quantika14"/>
@@ -1632,7 +1898,7 @@
           <w:lang w:eastAsia="es-ES"/>
         </w:rPr>
         <w:drawing>
-          <wp:inline distT="0" distB="0" distL="0" distR="0">
+          <wp:inline distT="0" distB="0" distL="0" distR="0" wp14:anchorId="74775BB6" wp14:editId="2206461C">
             <wp:extent cx="2414058" cy="388268"/>
             <wp:effectExtent l="0" t="0" r="5715" b="0"/>
             <wp:docPr id="6" name="Imagen 6" descr="Resultado de imagen de ayesa"/>
@@ -1700,19 +1966,317 @@
         <w:rPr>
           <w:b/>
         </w:rPr>
-        <w:t>Everis</w:t>
-      </w:r>
-      <w:r>
-        <w:t>: tengo varios compañeros que se encuentran trabajando actualmente en ella y sus conclusiones son claras: es una buena empresa para comenzar a adquirir experiencia laboral y, dependiendo del proyecto, puedes progresar laboralmente dentro de ella.</w:t>
-      </w:r>
-      <w:bookmarkStart w:id="3" w:name="_GoBack"/>
-      <w:bookmarkEnd w:id="3"/>
+        <w:t>Emergya</w:t>
+      </w:r>
+      <w:r>
+        <w:t xml:space="preserve">: empresa nacida en 2003. Actualmente esta empresa está buscando gente para incorporar en proyectos basados en Python/Django basadas </w:t>
+      </w:r>
+      <w:r>
+        <w:t>principalmente en</w:t>
+      </w:r>
+      <w:r>
+        <w:t xml:space="preserve"> MySQL con experiencia en bases de dato</w:t>
+      </w:r>
+      <w:r>
+        <w:t>s tanto relacionales como no relacionales</w:t>
+      </w:r>
+      <w:r>
+        <w:t>, siendo una gran oportunidad para volver al mundo laboral.</w:t>
+      </w:r>
+    </w:p>
+    <w:p>
+      <w:pPr>
+        <w:jc w:val="center"/>
+      </w:pPr>
+      <w:r>
+        <w:rPr>
+          <w:noProof/>
+          <w:lang w:eastAsia="es-ES"/>
+        </w:rPr>
+        <w:drawing>
+          <wp:inline distT="0" distB="0" distL="0" distR="0" wp14:anchorId="65BC76B6" wp14:editId="0A231C75">
+            <wp:extent cx="2421083" cy="660775"/>
+            <wp:effectExtent l="0" t="0" r="0" b="0"/>
+            <wp:docPr id="1" name="Imagen 1" descr="Resultado de imagen de emergya"/>
+            <wp:cNvGraphicFramePr>
+              <a:graphicFrameLocks xmlns:a="http://schemas.openxmlformats.org/drawingml/2006/main" noChangeAspect="1"/>
+            </wp:cNvGraphicFramePr>
+            <a:graphic xmlns:a="http://schemas.openxmlformats.org/drawingml/2006/main">
+              <a:graphicData uri="http://schemas.openxmlformats.org/drawingml/2006/picture">
+                <pic:pic xmlns:pic="http://schemas.openxmlformats.org/drawingml/2006/picture">
+                  <pic:nvPicPr>
+                    <pic:cNvPr id="0" name="Picture 1" descr="Resultado de imagen de emergya"/>
+                    <pic:cNvPicPr>
+                      <a:picLocks noChangeAspect="1" noChangeArrowheads="1"/>
+                    </pic:cNvPicPr>
+                  </pic:nvPicPr>
+                  <pic:blipFill>
+                    <a:blip r:embed="rId14" cstate="print">
+                      <a:extLst>
+                        <a:ext uri="{28A0092B-C50C-407E-A947-70E740481C1C}">
+                          <a14:useLocalDpi xmlns:a14="http://schemas.microsoft.com/office/drawing/2010/main" val="0"/>
+                        </a:ext>
+                      </a:extLst>
+                    </a:blip>
+                    <a:srcRect/>
+                    <a:stretch>
+                      <a:fillRect/>
+                    </a:stretch>
+                  </pic:blipFill>
+                  <pic:spPr bwMode="auto">
+                    <a:xfrm>
+                      <a:off x="0" y="0"/>
+                      <a:ext cx="2519602" cy="687663"/>
+                    </a:xfrm>
+                    <a:prstGeom prst="rect">
+                      <a:avLst/>
+                    </a:prstGeom>
+                    <a:noFill/>
+                    <a:ln>
+                      <a:noFill/>
+                    </a:ln>
+                  </pic:spPr>
+                </pic:pic>
+              </a:graphicData>
+            </a:graphic>
+          </wp:inline>
+        </w:drawing>
+      </w:r>
     </w:p>
     <w:p>
       <w:pPr>
         <w:pStyle w:val="Prrafodelista"/>
         <w:ind w:left="1068"/>
       </w:pPr>
+    </w:p>
+    <w:p>
+      <w:pPr>
+        <w:pStyle w:val="Prrafodelista"/>
+        <w:numPr>
+          <w:ilvl w:val="0"/>
+          <w:numId w:val="36"/>
+        </w:numPr>
+        <w:jc w:val="both"/>
+      </w:pPr>
+      <w:r>
+        <w:rPr>
+          <w:b/>
+        </w:rPr>
+        <w:t>Everis</w:t>
+      </w:r>
+      <w:r>
+        <w:t xml:space="preserve">: </w:t>
+      </w:r>
+      <w:r>
+        <w:t xml:space="preserve">empresa que lleva varios años en el sector, y al igual que Ayesa, participa en las jornadas laborales, </w:t>
+      </w:r>
+      <w:r>
+        <w:t>tengo varios compañeros que se encuentran trabajando actualmente en ella y sus conclusiones son claras: es una buena empresa para comenzar a adquirir experiencia laboral y, dependiendo del proyecto, puedes progresar laboralmente dentro de ella.</w:t>
+      </w:r>
+    </w:p>
+    <w:bookmarkEnd w:id="1"/>
+    <w:bookmarkEnd w:id="2"/>
+    <w:p>
+      <w:pPr>
+        <w:pStyle w:val="Prrafodelista"/>
+        <w:ind w:left="1068"/>
+      </w:pPr>
+    </w:p>
+    <w:p>
+      <w:pPr>
+        <w:pStyle w:val="Prrafodelista"/>
+        <w:ind w:left="1068"/>
+        <w:jc w:val="center"/>
+      </w:pPr>
+      <w:r>
+        <w:rPr>
+          <w:noProof/>
+          <w:lang w:eastAsia="es-ES"/>
+        </w:rPr>
+        <w:drawing>
+          <wp:inline distT="0" distB="0" distL="0" distR="0">
+            <wp:extent cx="2402739" cy="1094715"/>
+            <wp:effectExtent l="0" t="0" r="0" b="0"/>
+            <wp:docPr id="2" name="Imagen 2" descr="Imagen relacionada"/>
+            <wp:cNvGraphicFramePr>
+              <a:graphicFrameLocks xmlns:a="http://schemas.openxmlformats.org/drawingml/2006/main" noChangeAspect="1"/>
+            </wp:cNvGraphicFramePr>
+            <a:graphic xmlns:a="http://schemas.openxmlformats.org/drawingml/2006/main">
+              <a:graphicData uri="http://schemas.openxmlformats.org/drawingml/2006/picture">
+                <pic:pic xmlns:pic="http://schemas.openxmlformats.org/drawingml/2006/picture">
+                  <pic:nvPicPr>
+                    <pic:cNvPr id="0" name="Picture 3" descr="Imagen relacionada"/>
+                    <pic:cNvPicPr>
+                      <a:picLocks noChangeAspect="1" noChangeArrowheads="1"/>
+                    </pic:cNvPicPr>
+                  </pic:nvPicPr>
+                  <pic:blipFill>
+                    <a:blip r:embed="rId15" cstate="print">
+                      <a:extLst>
+                        <a:ext uri="{28A0092B-C50C-407E-A947-70E740481C1C}">
+                          <a14:useLocalDpi xmlns:a14="http://schemas.microsoft.com/office/drawing/2010/main" val="0"/>
+                        </a:ext>
+                      </a:extLst>
+                    </a:blip>
+                    <a:srcRect/>
+                    <a:stretch>
+                      <a:fillRect/>
+                    </a:stretch>
+                  </pic:blipFill>
+                  <pic:spPr bwMode="auto">
+                    <a:xfrm>
+                      <a:off x="0" y="0"/>
+                      <a:ext cx="2477245" cy="1128661"/>
+                    </a:xfrm>
+                    <a:prstGeom prst="rect">
+                      <a:avLst/>
+                    </a:prstGeom>
+                    <a:noFill/>
+                    <a:ln>
+                      <a:noFill/>
+                    </a:ln>
+                  </pic:spPr>
+                </pic:pic>
+              </a:graphicData>
+            </a:graphic>
+          </wp:inline>
+        </w:drawing>
+      </w:r>
+    </w:p>
+    <w:p>
+      <w:r>
+        <w:br w:type="page"/>
+      </w:r>
+    </w:p>
+    <w:p>
+      <w:pPr>
+        <w:pStyle w:val="Prrafodelista"/>
+        <w:numPr>
+          <w:ilvl w:val="0"/>
+          <w:numId w:val="36"/>
+        </w:numPr>
+        <w:jc w:val="both"/>
+      </w:pPr>
+      <w:r>
+        <w:rPr>
+          <w:b/>
+        </w:rPr>
+        <w:lastRenderedPageBreak/>
+        <w:t>Deloitte</w:t>
+      </w:r>
+      <w:r>
+        <w:t xml:space="preserve">: no es una empresa en la que tenga especial interés en incorporarme, pero dada la alta competitividad exigida en cualquier puesto de trabajo no debo descartar nada. </w:t>
+      </w:r>
+      <w:r>
+        <w:br/>
+      </w:r>
+      <w:r>
+        <w:br/>
+        <w:t>Conozco gente que trabaja dentro de ella y una de las mayores ventajas que ofrece es flexibilidad laboral, eso sí, dependiendo del proyecto al que te incorpores.</w:t>
+      </w:r>
+    </w:p>
+    <w:p>
+      <w:pPr>
+        <w:pStyle w:val="Prrafodelista"/>
+        <w:ind w:left="1068"/>
+        <w:jc w:val="both"/>
+      </w:pPr>
+    </w:p>
+    <w:p>
+      <w:pPr>
+        <w:pStyle w:val="Prrafodelista"/>
+        <w:ind w:left="1068"/>
+      </w:pPr>
+    </w:p>
+    <w:p>
+      <w:pPr>
+        <w:pStyle w:val="Prrafodelista"/>
+        <w:ind w:left="1068"/>
+        <w:jc w:val="center"/>
+      </w:pPr>
+      <w:r>
+        <w:rPr>
+          <w:noProof/>
+          <w:lang w:eastAsia="es-ES"/>
+        </w:rPr>
+        <w:drawing>
+          <wp:inline distT="0" distB="0" distL="0" distR="0">
+            <wp:extent cx="2033374" cy="383376"/>
+            <wp:effectExtent l="0" t="0" r="5080" b="0"/>
+            <wp:docPr id="7" name="Imagen 7" descr="Resultado de imagen de deloitte"/>
+            <wp:cNvGraphicFramePr>
+              <a:graphicFrameLocks xmlns:a="http://schemas.openxmlformats.org/drawingml/2006/main" noChangeAspect="1"/>
+            </wp:cNvGraphicFramePr>
+            <a:graphic xmlns:a="http://schemas.openxmlformats.org/drawingml/2006/main">
+              <a:graphicData uri="http://schemas.openxmlformats.org/drawingml/2006/picture">
+                <pic:pic xmlns:pic="http://schemas.openxmlformats.org/drawingml/2006/picture">
+                  <pic:nvPicPr>
+                    <pic:cNvPr id="0" name="Picture 5" descr="Resultado de imagen de deloitte"/>
+                    <pic:cNvPicPr>
+                      <a:picLocks noChangeAspect="1" noChangeArrowheads="1"/>
+                    </pic:cNvPicPr>
+                  </pic:nvPicPr>
+                  <pic:blipFill>
+                    <a:blip r:embed="rId16" cstate="print">
+                      <a:extLst>
+                        <a:ext uri="{28A0092B-C50C-407E-A947-70E740481C1C}">
+                          <a14:useLocalDpi xmlns:a14="http://schemas.microsoft.com/office/drawing/2010/main" val="0"/>
+                        </a:ext>
+                      </a:extLst>
+                    </a:blip>
+                    <a:srcRect/>
+                    <a:stretch>
+                      <a:fillRect/>
+                    </a:stretch>
+                  </pic:blipFill>
+                  <pic:spPr bwMode="auto">
+                    <a:xfrm>
+                      <a:off x="0" y="0"/>
+                      <a:ext cx="2482176" cy="467994"/>
+                    </a:xfrm>
+                    <a:prstGeom prst="rect">
+                      <a:avLst/>
+                    </a:prstGeom>
+                    <a:noFill/>
+                    <a:ln>
+                      <a:noFill/>
+                    </a:ln>
+                  </pic:spPr>
+                </pic:pic>
+              </a:graphicData>
+            </a:graphic>
+          </wp:inline>
+        </w:drawing>
+      </w:r>
+    </w:p>
+    <w:p>
+      <w:pPr>
+        <w:pStyle w:val="Prrafodelista"/>
+        <w:ind w:left="1068"/>
+      </w:pPr>
+    </w:p>
+    <w:p>
+      <w:pPr>
+        <w:pStyle w:val="Ttulo1"/>
+      </w:pPr>
+      <w:r>
+        <w:t>Conclusión final</w:t>
+      </w:r>
+    </w:p>
+    <w:p/>
+    <w:p>
+      <w:pPr>
+        <w:ind w:left="360"/>
+        <w:jc w:val="both"/>
+      </w:pPr>
+      <w:r>
+        <w:t xml:space="preserve">Siendo realistas, los comienzos son difíciles y más cuando llevas varios años fuera del mercado laboral por continuar con los estudios, así que no descartaría en empezar a trabajar en una empresa pequeña </w:t>
+      </w:r>
+      <w:r>
+        <w:t xml:space="preserve">al principio, pero gracias al trabajo desarrollado durante mi periodo laboral y la satisfacción con los compañeros que he trabajado, tal vez mi incorporación laboral pueda ser más sencilla. </w:t>
+      </w:r>
+      <w:bookmarkStart w:id="6" w:name="_GoBack"/>
+      <w:bookmarkEnd w:id="6"/>
     </w:p>
     <w:sectPr>
       <w:pgSz w:w="11906" w:h="16838"/>
@@ -2893,6 +3457,118 @@
     </w:lvl>
   </w:abstractNum>
   <w:abstractNum w:abstractNumId="10" w15:restartNumberingAfterBreak="0">
+    <w:nsid w:val="642C3CDA"/>
+    <w:multiLevelType w:val="hybridMultilevel"/>
+    <w:tmpl w:val="6E0AE662"/>
+    <w:lvl w:ilvl="0" w:tplc="4C60718C">
+      <w:numFmt w:val="bullet"/>
+      <w:lvlText w:val="-"/>
+      <w:lvlJc w:val="left"/>
+      <w:pPr>
+        <w:ind w:left="1068" w:hanging="360"/>
+      </w:pPr>
+      <w:rPr>
+        <w:rFonts w:ascii="Calibri" w:eastAsiaTheme="minorHAnsi" w:hAnsi="Calibri" w:cs="Calibri" w:hint="default"/>
+      </w:rPr>
+    </w:lvl>
+    <w:lvl w:ilvl="1" w:tplc="0C0A0003" w:tentative="1">
+      <w:start w:val="1"/>
+      <w:numFmt w:val="bullet"/>
+      <w:lvlText w:val="o"/>
+      <w:lvlJc w:val="left"/>
+      <w:pPr>
+        <w:ind w:left="1788" w:hanging="360"/>
+      </w:pPr>
+      <w:rPr>
+        <w:rFonts w:ascii="Courier New" w:hAnsi="Courier New" w:cs="Courier New" w:hint="default"/>
+      </w:rPr>
+    </w:lvl>
+    <w:lvl w:ilvl="2" w:tplc="0C0A0005" w:tentative="1">
+      <w:start w:val="1"/>
+      <w:numFmt w:val="bullet"/>
+      <w:lvlText w:val=""/>
+      <w:lvlJc w:val="left"/>
+      <w:pPr>
+        <w:ind w:left="2508" w:hanging="360"/>
+      </w:pPr>
+      <w:rPr>
+        <w:rFonts w:ascii="Wingdings" w:hAnsi="Wingdings" w:hint="default"/>
+      </w:rPr>
+    </w:lvl>
+    <w:lvl w:ilvl="3" w:tplc="0C0A0001" w:tentative="1">
+      <w:start w:val="1"/>
+      <w:numFmt w:val="bullet"/>
+      <w:lvlText w:val=""/>
+      <w:lvlJc w:val="left"/>
+      <w:pPr>
+        <w:ind w:left="3228" w:hanging="360"/>
+      </w:pPr>
+      <w:rPr>
+        <w:rFonts w:ascii="Symbol" w:hAnsi="Symbol" w:hint="default"/>
+      </w:rPr>
+    </w:lvl>
+    <w:lvl w:ilvl="4" w:tplc="0C0A0003" w:tentative="1">
+      <w:start w:val="1"/>
+      <w:numFmt w:val="bullet"/>
+      <w:lvlText w:val="o"/>
+      <w:lvlJc w:val="left"/>
+      <w:pPr>
+        <w:ind w:left="3948" w:hanging="360"/>
+      </w:pPr>
+      <w:rPr>
+        <w:rFonts w:ascii="Courier New" w:hAnsi="Courier New" w:cs="Courier New" w:hint="default"/>
+      </w:rPr>
+    </w:lvl>
+    <w:lvl w:ilvl="5" w:tplc="0C0A0005" w:tentative="1">
+      <w:start w:val="1"/>
+      <w:numFmt w:val="bullet"/>
+      <w:lvlText w:val=""/>
+      <w:lvlJc w:val="left"/>
+      <w:pPr>
+        <w:ind w:left="4668" w:hanging="360"/>
+      </w:pPr>
+      <w:rPr>
+        <w:rFonts w:ascii="Wingdings" w:hAnsi="Wingdings" w:hint="default"/>
+      </w:rPr>
+    </w:lvl>
+    <w:lvl w:ilvl="6" w:tplc="0C0A0001" w:tentative="1">
+      <w:start w:val="1"/>
+      <w:numFmt w:val="bullet"/>
+      <w:lvlText w:val=""/>
+      <w:lvlJc w:val="left"/>
+      <w:pPr>
+        <w:ind w:left="5388" w:hanging="360"/>
+      </w:pPr>
+      <w:rPr>
+        <w:rFonts w:ascii="Symbol" w:hAnsi="Symbol" w:hint="default"/>
+      </w:rPr>
+    </w:lvl>
+    <w:lvl w:ilvl="7" w:tplc="0C0A0003" w:tentative="1">
+      <w:start w:val="1"/>
+      <w:numFmt w:val="bullet"/>
+      <w:lvlText w:val="o"/>
+      <w:lvlJc w:val="left"/>
+      <w:pPr>
+        <w:ind w:left="6108" w:hanging="360"/>
+      </w:pPr>
+      <w:rPr>
+        <w:rFonts w:ascii="Courier New" w:hAnsi="Courier New" w:cs="Courier New" w:hint="default"/>
+      </w:rPr>
+    </w:lvl>
+    <w:lvl w:ilvl="8" w:tplc="0C0A0005" w:tentative="1">
+      <w:start w:val="1"/>
+      <w:numFmt w:val="bullet"/>
+      <w:lvlText w:val=""/>
+      <w:lvlJc w:val="left"/>
+      <w:pPr>
+        <w:ind w:left="6828" w:hanging="360"/>
+      </w:pPr>
+      <w:rPr>
+        <w:rFonts w:ascii="Wingdings" w:hAnsi="Wingdings" w:hint="default"/>
+      </w:rPr>
+    </w:lvl>
+  </w:abstractNum>
+  <w:abstractNum w:abstractNumId="11" w15:restartNumberingAfterBreak="0">
     <w:nsid w:val="74826718"/>
     <w:multiLevelType w:val="hybridMultilevel"/>
     <w:tmpl w:val="CBDC6454"/>
@@ -3755,7 +4431,7 @@
     </w:lvlOverride>
   </w:num>
   <w:num w:numId="34">
-    <w:abstractNumId w:val="10"/>
+    <w:abstractNumId w:val="11"/>
   </w:num>
   <w:num w:numId="35">
     <w:abstractNumId w:val="2"/>
@@ -3765,6 +4441,9 @@
   </w:num>
   <w:num w:numId="37">
     <w:abstractNumId w:val="6"/>
+  </w:num>
+  <w:num w:numId="38">
+    <w:abstractNumId w:val="10"/>
   </w:num>
 </w:numbering>
 </file>
@@ -5063,7 +5742,7 @@
 </file>
 
 <file path=customXml/itemProps1.xml><?xml version="1.0" encoding="utf-8"?>
-<ds:datastoreItem xmlns:ds="http://schemas.openxmlformats.org/officeDocument/2006/customXml" ds:itemID="{31DC26EC-3FB9-4707-B01B-DEA29D08AB76}">
+<ds:datastoreItem xmlns:ds="http://schemas.openxmlformats.org/officeDocument/2006/customXml" ds:itemID="{5A9E8393-00FE-45B1-8860-886309FE8E34}">
   <ds:schemaRefs>
     <ds:schemaRef ds:uri="http://schemas.openxmlformats.org/officeDocument/2006/bibliography"/>
   </ds:schemaRefs>

</xml_diff>